<commit_message>
Ud 8 y triggers
</commit_message>
<xml_diff>
--- a/Tercer trimestre/Resumen 3er Trimestre BD.docx
+++ b/Tercer trimestre/Resumen 3er Trimestre BD.docx
@@ -1226,6 +1226,9 @@
     </w:p>
     <w:p>
       <w:r>
+        <w:rPr>
+          <w:noProof/>
+        </w:rPr>
         <w:drawing>
           <wp:inline distT="0" distB="0" distL="0" distR="0" wp14:anchorId="6EA45EEE" wp14:editId="5AA6A3B8">
             <wp:extent cx="5400040" cy="2275205"/>
@@ -1285,6 +1288,9 @@
     </w:p>
     <w:p>
       <w:r>
+        <w:rPr>
+          <w:noProof/>
+        </w:rPr>
         <w:drawing>
           <wp:inline distT="0" distB="0" distL="0" distR="0" wp14:anchorId="047484AD" wp14:editId="444AD262">
             <wp:extent cx="3277057" cy="943107"/>
@@ -1324,6 +1330,9 @@
     </w:p>
     <w:p>
       <w:r>
+        <w:rPr>
+          <w:noProof/>
+        </w:rPr>
         <w:drawing>
           <wp:inline distT="0" distB="0" distL="0" distR="0" wp14:anchorId="6E961869" wp14:editId="1F01163A">
             <wp:extent cx="5400040" cy="4110355"/>
@@ -1383,6 +1392,9 @@
     </w:p>
     <w:p>
       <w:r>
+        <w:rPr>
+          <w:noProof/>
+        </w:rPr>
         <w:drawing>
           <wp:inline distT="0" distB="0" distL="0" distR="0" wp14:anchorId="7A1A5EA4" wp14:editId="50E608E7">
             <wp:extent cx="5400040" cy="1694815"/>
@@ -1422,6 +1434,9 @@
     </w:p>
     <w:p>
       <w:r>
+        <w:rPr>
+          <w:noProof/>
+        </w:rPr>
         <w:lastRenderedPageBreak/>
         <w:drawing>
           <wp:inline distT="0" distB="0" distL="0" distR="0" wp14:anchorId="2EBE3724" wp14:editId="4A08E5C0">
@@ -1462,6 +1477,9 @@
     </w:p>
     <w:p>
       <w:r>
+        <w:rPr>
+          <w:noProof/>
+        </w:rPr>
         <w:drawing>
           <wp:inline distT="0" distB="0" distL="0" distR="0" wp14:anchorId="0FB8345F" wp14:editId="34D2C74D">
             <wp:extent cx="5400040" cy="2216150"/>
@@ -1511,23 +1529,14 @@
     </w:p>
     <w:p>
       <w:r>
-        <w:t>Los cursores nos permiten almacenar un conjunto de filas resultado de una</w:t>
-      </w:r>
-      <w:r>
-        <w:t xml:space="preserve"> </w:t>
-      </w:r>
-      <w:r>
-        <w:t>consulta en una estructura de datos que podemos ir recorriendo de forma</w:t>
-      </w:r>
-      <w:r>
-        <w:t xml:space="preserve"> </w:t>
-      </w:r>
-      <w:r>
-        <w:t>secuencial.</w:t>
-      </w:r>
-    </w:p>
-    <w:p>
-      <w:r>
+        <w:t>Los cursores nos permiten almacenar un conjunto de filas resultado de una consulta en una estructura de datos que podemos ir recorriendo de forma secuencial.</w:t>
+      </w:r>
+    </w:p>
+    <w:p>
+      <w:r>
+        <w:rPr>
+          <w:noProof/>
+        </w:rPr>
         <w:lastRenderedPageBreak/>
         <w:drawing>
           <wp:inline distT="0" distB="0" distL="0" distR="0" wp14:anchorId="114F5C45" wp14:editId="1C62DAFC">
@@ -1568,6 +1577,9 @@
     </w:p>
     <w:p>
       <w:r>
+        <w:rPr>
+          <w:noProof/>
+        </w:rPr>
         <w:drawing>
           <wp:inline distT="0" distB="0" distL="0" distR="0" wp14:anchorId="62AE87EB" wp14:editId="27D93D7F">
             <wp:extent cx="5400040" cy="1023620"/>
@@ -1608,6 +1620,9 @@
     <w:p/>
     <w:p>
       <w:r>
+        <w:rPr>
+          <w:noProof/>
+        </w:rPr>
         <w:lastRenderedPageBreak/>
         <w:drawing>
           <wp:inline distT="0" distB="0" distL="0" distR="0" wp14:anchorId="37A8D1B7" wp14:editId="29B7F2D4">
@@ -1634,6 +1649,636 @@
                     <a:xfrm>
                       <a:off x="0" y="0"/>
                       <a:ext cx="5400040" cy="6900545"/>
+                    </a:xfrm>
+                    <a:prstGeom prst="rect">
+                      <a:avLst/>
+                    </a:prstGeom>
+                  </pic:spPr>
+                </pic:pic>
+              </a:graphicData>
+            </a:graphic>
+          </wp:inline>
+        </w:drawing>
+      </w:r>
+    </w:p>
+    <w:p>
+      <w:pPr>
+        <w:pStyle w:val="Ttulo2"/>
+      </w:pPr>
+      <w:proofErr w:type="spellStart"/>
+      <w:r>
+        <w:t>Triggers</w:t>
+      </w:r>
+      <w:proofErr w:type="spellEnd"/>
+    </w:p>
+    <w:p>
+      <w:r>
+        <w:t>Funciones que se “</w:t>
+      </w:r>
+      <w:proofErr w:type="spellStart"/>
+      <w:r>
+        <w:t>trigerean</w:t>
+      </w:r>
+      <w:proofErr w:type="spellEnd"/>
+      <w:r>
+        <w:t xml:space="preserve">” antes o </w:t>
+      </w:r>
+      <w:proofErr w:type="spellStart"/>
+      <w:r>
+        <w:t>dsp</w:t>
+      </w:r>
+      <w:proofErr w:type="spellEnd"/>
+      <w:r>
+        <w:t xml:space="preserve"> de cierta consulta</w:t>
+      </w:r>
+    </w:p>
+    <w:p>
+      <w:r>
+        <w:t xml:space="preserve">Las </w:t>
+      </w:r>
+      <w:proofErr w:type="spellStart"/>
+      <w:r>
+        <w:t>before</w:t>
+      </w:r>
+      <w:proofErr w:type="spellEnd"/>
+      <w:r>
+        <w:t xml:space="preserve"> sirven para controlar datos antes de usarlos y </w:t>
+      </w:r>
+      <w:proofErr w:type="gramStart"/>
+      <w:r>
+        <w:t>la after</w:t>
+      </w:r>
+      <w:proofErr w:type="gramEnd"/>
+      <w:r>
+        <w:t xml:space="preserve"> para </w:t>
+      </w:r>
+      <w:r>
+        <w:t>registrar algo relacionado a la sentencia que se realizo</w:t>
+      </w:r>
+    </w:p>
+    <w:p>
+      <w:r>
+        <w:lastRenderedPageBreak/>
+        <w:drawing>
+          <wp:inline distT="0" distB="0" distL="0" distR="0" wp14:anchorId="70E555A3" wp14:editId="61C07757">
+            <wp:extent cx="5400040" cy="970280"/>
+            <wp:effectExtent l="0" t="0" r="0" b="1270"/>
+            <wp:docPr id="1869625937" name="Imagen 1" descr="Interfaz de usuario gráfica, Aplicación, Word&#10;&#10;El contenido generado por IA puede ser incorrecto."/>
+            <wp:cNvGraphicFramePr>
+              <a:graphicFrameLocks xmlns:a="http://schemas.openxmlformats.org/drawingml/2006/main" noChangeAspect="1"/>
+            </wp:cNvGraphicFramePr>
+            <a:graphic xmlns:a="http://schemas.openxmlformats.org/drawingml/2006/main">
+              <a:graphicData uri="http://schemas.openxmlformats.org/drawingml/2006/picture">
+                <pic:pic xmlns:pic="http://schemas.openxmlformats.org/drawingml/2006/picture">
+                  <pic:nvPicPr>
+                    <pic:cNvPr id="1869625937" name="Imagen 1" descr="Interfaz de usuario gráfica, Aplicación, Word&#10;&#10;El contenido generado por IA puede ser incorrecto."/>
+                    <pic:cNvPicPr/>
+                  </pic:nvPicPr>
+                  <pic:blipFill>
+                    <a:blip r:embed="rId39"/>
+                    <a:stretch>
+                      <a:fillRect/>
+                    </a:stretch>
+                  </pic:blipFill>
+                  <pic:spPr>
+                    <a:xfrm>
+                      <a:off x="0" y="0"/>
+                      <a:ext cx="5400040" cy="970280"/>
+                    </a:xfrm>
+                    <a:prstGeom prst="rect">
+                      <a:avLst/>
+                    </a:prstGeom>
+                  </pic:spPr>
+                </pic:pic>
+              </a:graphicData>
+            </a:graphic>
+          </wp:inline>
+        </w:drawing>
+      </w:r>
+    </w:p>
+    <w:p>
+      <w:r>
+        <w:drawing>
+          <wp:inline distT="0" distB="0" distL="0" distR="0" wp14:anchorId="3AF984AF" wp14:editId="2988777A">
+            <wp:extent cx="5400040" cy="526415"/>
+            <wp:effectExtent l="0" t="0" r="0" b="6985"/>
+            <wp:docPr id="609355423" name="Imagen 1"/>
+            <wp:cNvGraphicFramePr>
+              <a:graphicFrameLocks xmlns:a="http://schemas.openxmlformats.org/drawingml/2006/main" noChangeAspect="1"/>
+            </wp:cNvGraphicFramePr>
+            <a:graphic xmlns:a="http://schemas.openxmlformats.org/drawingml/2006/main">
+              <a:graphicData uri="http://schemas.openxmlformats.org/drawingml/2006/picture">
+                <pic:pic xmlns:pic="http://schemas.openxmlformats.org/drawingml/2006/picture">
+                  <pic:nvPicPr>
+                    <pic:cNvPr id="609355423" name=""/>
+                    <pic:cNvPicPr/>
+                  </pic:nvPicPr>
+                  <pic:blipFill>
+                    <a:blip r:embed="rId40"/>
+                    <a:stretch>
+                      <a:fillRect/>
+                    </a:stretch>
+                  </pic:blipFill>
+                  <pic:spPr>
+                    <a:xfrm>
+                      <a:off x="0" y="0"/>
+                      <a:ext cx="5400040" cy="526415"/>
+                    </a:xfrm>
+                    <a:prstGeom prst="rect">
+                      <a:avLst/>
+                    </a:prstGeom>
+                  </pic:spPr>
+                </pic:pic>
+              </a:graphicData>
+            </a:graphic>
+          </wp:inline>
+        </w:drawing>
+      </w:r>
+    </w:p>
+    <w:p>
+      <w:r>
+        <w:drawing>
+          <wp:inline distT="0" distB="0" distL="0" distR="0" wp14:anchorId="422D128E" wp14:editId="7A2E6F00">
+            <wp:extent cx="5400040" cy="1934210"/>
+            <wp:effectExtent l="0" t="0" r="0" b="8890"/>
+            <wp:docPr id="946364277" name="Imagen 1" descr="Interfaz de usuario gráfica, Texto, Aplicación, Correo electrónico&#10;&#10;El contenido generado por IA puede ser incorrecto."/>
+            <wp:cNvGraphicFramePr>
+              <a:graphicFrameLocks xmlns:a="http://schemas.openxmlformats.org/drawingml/2006/main" noChangeAspect="1"/>
+            </wp:cNvGraphicFramePr>
+            <a:graphic xmlns:a="http://schemas.openxmlformats.org/drawingml/2006/main">
+              <a:graphicData uri="http://schemas.openxmlformats.org/drawingml/2006/picture">
+                <pic:pic xmlns:pic="http://schemas.openxmlformats.org/drawingml/2006/picture">
+                  <pic:nvPicPr>
+                    <pic:cNvPr id="946364277" name="Imagen 1" descr="Interfaz de usuario gráfica, Texto, Aplicación, Correo electrónico&#10;&#10;El contenido generado por IA puede ser incorrecto."/>
+                    <pic:cNvPicPr/>
+                  </pic:nvPicPr>
+                  <pic:blipFill>
+                    <a:blip r:embed="rId41"/>
+                    <a:stretch>
+                      <a:fillRect/>
+                    </a:stretch>
+                  </pic:blipFill>
+                  <pic:spPr>
+                    <a:xfrm>
+                      <a:off x="0" y="0"/>
+                      <a:ext cx="5400040" cy="1934210"/>
+                    </a:xfrm>
+                    <a:prstGeom prst="rect">
+                      <a:avLst/>
+                    </a:prstGeom>
+                  </pic:spPr>
+                </pic:pic>
+              </a:graphicData>
+            </a:graphic>
+          </wp:inline>
+        </w:drawing>
+      </w:r>
+    </w:p>
+    <w:p>
+      <w:pPr>
+        <w:pStyle w:val="Ttulo1"/>
+      </w:pPr>
+      <w:proofErr w:type="spellStart"/>
+      <w:r>
+        <w:t>Ud</w:t>
+      </w:r>
+      <w:proofErr w:type="spellEnd"/>
+      <w:r>
+        <w:t xml:space="preserve"> 8. Usuarios</w:t>
+      </w:r>
+    </w:p>
+    <w:p>
+      <w:r>
+        <w:drawing>
+          <wp:inline distT="0" distB="0" distL="0" distR="0" wp14:anchorId="13ADB5D5" wp14:editId="08FDB5CB">
+            <wp:extent cx="5400040" cy="458470"/>
+            <wp:effectExtent l="0" t="0" r="0" b="0"/>
+            <wp:docPr id="1090889373" name="Imagen 1"/>
+            <wp:cNvGraphicFramePr>
+              <a:graphicFrameLocks xmlns:a="http://schemas.openxmlformats.org/drawingml/2006/main" noChangeAspect="1"/>
+            </wp:cNvGraphicFramePr>
+            <a:graphic xmlns:a="http://schemas.openxmlformats.org/drawingml/2006/main">
+              <a:graphicData uri="http://schemas.openxmlformats.org/drawingml/2006/picture">
+                <pic:pic xmlns:pic="http://schemas.openxmlformats.org/drawingml/2006/picture">
+                  <pic:nvPicPr>
+                    <pic:cNvPr id="1090889373" name=""/>
+                    <pic:cNvPicPr/>
+                  </pic:nvPicPr>
+                  <pic:blipFill>
+                    <a:blip r:embed="rId42"/>
+                    <a:stretch>
+                      <a:fillRect/>
+                    </a:stretch>
+                  </pic:blipFill>
+                  <pic:spPr>
+                    <a:xfrm>
+                      <a:off x="0" y="0"/>
+                      <a:ext cx="5400040" cy="458470"/>
+                    </a:xfrm>
+                    <a:prstGeom prst="rect">
+                      <a:avLst/>
+                    </a:prstGeom>
+                  </pic:spPr>
+                </pic:pic>
+              </a:graphicData>
+            </a:graphic>
+          </wp:inline>
+        </w:drawing>
+      </w:r>
+    </w:p>
+    <w:p>
+      <w:r>
+        <w:drawing>
+          <wp:inline distT="0" distB="0" distL="0" distR="0" wp14:anchorId="5233FF5C" wp14:editId="44483D94">
+            <wp:extent cx="5400040" cy="1539240"/>
+            <wp:effectExtent l="0" t="0" r="0" b="3810"/>
+            <wp:docPr id="780984030" name="Imagen 1" descr="Interfaz de usuario gráfica, Texto, Aplicación&#10;&#10;El contenido generado por IA puede ser incorrecto."/>
+            <wp:cNvGraphicFramePr>
+              <a:graphicFrameLocks xmlns:a="http://schemas.openxmlformats.org/drawingml/2006/main" noChangeAspect="1"/>
+            </wp:cNvGraphicFramePr>
+            <a:graphic xmlns:a="http://schemas.openxmlformats.org/drawingml/2006/main">
+              <a:graphicData uri="http://schemas.openxmlformats.org/drawingml/2006/picture">
+                <pic:pic xmlns:pic="http://schemas.openxmlformats.org/drawingml/2006/picture">
+                  <pic:nvPicPr>
+                    <pic:cNvPr id="780984030" name="Imagen 1" descr="Interfaz de usuario gráfica, Texto, Aplicación&#10;&#10;El contenido generado por IA puede ser incorrecto."/>
+                    <pic:cNvPicPr/>
+                  </pic:nvPicPr>
+                  <pic:blipFill>
+                    <a:blip r:embed="rId43"/>
+                    <a:stretch>
+                      <a:fillRect/>
+                    </a:stretch>
+                  </pic:blipFill>
+                  <pic:spPr>
+                    <a:xfrm>
+                      <a:off x="0" y="0"/>
+                      <a:ext cx="5400040" cy="1539240"/>
+                    </a:xfrm>
+                    <a:prstGeom prst="rect">
+                      <a:avLst/>
+                    </a:prstGeom>
+                  </pic:spPr>
+                </pic:pic>
+              </a:graphicData>
+            </a:graphic>
+          </wp:inline>
+        </w:drawing>
+      </w:r>
+    </w:p>
+    <w:p>
+      <w:r>
+        <w:drawing>
+          <wp:inline distT="0" distB="0" distL="0" distR="0" wp14:anchorId="261E743F" wp14:editId="2B8FB274">
+            <wp:extent cx="5400040" cy="1131570"/>
+            <wp:effectExtent l="0" t="0" r="0" b="0"/>
+            <wp:docPr id="929651287" name="Imagen 1" descr="Interfaz de usuario gráfica, Texto, Aplicación&#10;&#10;El contenido generado por IA puede ser incorrecto."/>
+            <wp:cNvGraphicFramePr>
+              <a:graphicFrameLocks xmlns:a="http://schemas.openxmlformats.org/drawingml/2006/main" noChangeAspect="1"/>
+            </wp:cNvGraphicFramePr>
+            <a:graphic xmlns:a="http://schemas.openxmlformats.org/drawingml/2006/main">
+              <a:graphicData uri="http://schemas.openxmlformats.org/drawingml/2006/picture">
+                <pic:pic xmlns:pic="http://schemas.openxmlformats.org/drawingml/2006/picture">
+                  <pic:nvPicPr>
+                    <pic:cNvPr id="929651287" name="Imagen 1" descr="Interfaz de usuario gráfica, Texto, Aplicación&#10;&#10;El contenido generado por IA puede ser incorrecto."/>
+                    <pic:cNvPicPr/>
+                  </pic:nvPicPr>
+                  <pic:blipFill>
+                    <a:blip r:embed="rId44"/>
+                    <a:stretch>
+                      <a:fillRect/>
+                    </a:stretch>
+                  </pic:blipFill>
+                  <pic:spPr>
+                    <a:xfrm>
+                      <a:off x="0" y="0"/>
+                      <a:ext cx="5400040" cy="1131570"/>
+                    </a:xfrm>
+                    <a:prstGeom prst="rect">
+                      <a:avLst/>
+                    </a:prstGeom>
+                  </pic:spPr>
+                </pic:pic>
+              </a:graphicData>
+            </a:graphic>
+          </wp:inline>
+        </w:drawing>
+      </w:r>
+    </w:p>
+    <w:p>
+      <w:r>
+        <w:lastRenderedPageBreak/>
+        <w:drawing>
+          <wp:inline distT="0" distB="0" distL="0" distR="0" wp14:anchorId="7047FD7E" wp14:editId="29D85238">
+            <wp:extent cx="5400040" cy="993775"/>
+            <wp:effectExtent l="0" t="0" r="0" b="0"/>
+            <wp:docPr id="656495504" name="Imagen 1" descr="Interfaz de usuario gráfica, Texto, Aplicación, Correo electrónico&#10;&#10;El contenido generado por IA puede ser incorrecto."/>
+            <wp:cNvGraphicFramePr>
+              <a:graphicFrameLocks xmlns:a="http://schemas.openxmlformats.org/drawingml/2006/main" noChangeAspect="1"/>
+            </wp:cNvGraphicFramePr>
+            <a:graphic xmlns:a="http://schemas.openxmlformats.org/drawingml/2006/main">
+              <a:graphicData uri="http://schemas.openxmlformats.org/drawingml/2006/picture">
+                <pic:pic xmlns:pic="http://schemas.openxmlformats.org/drawingml/2006/picture">
+                  <pic:nvPicPr>
+                    <pic:cNvPr id="656495504" name="Imagen 1" descr="Interfaz de usuario gráfica, Texto, Aplicación, Correo electrónico&#10;&#10;El contenido generado por IA puede ser incorrecto."/>
+                    <pic:cNvPicPr/>
+                  </pic:nvPicPr>
+                  <pic:blipFill>
+                    <a:blip r:embed="rId45"/>
+                    <a:stretch>
+                      <a:fillRect/>
+                    </a:stretch>
+                  </pic:blipFill>
+                  <pic:spPr>
+                    <a:xfrm>
+                      <a:off x="0" y="0"/>
+                      <a:ext cx="5400040" cy="993775"/>
+                    </a:xfrm>
+                    <a:prstGeom prst="rect">
+                      <a:avLst/>
+                    </a:prstGeom>
+                  </pic:spPr>
+                </pic:pic>
+              </a:graphicData>
+            </a:graphic>
+          </wp:inline>
+        </w:drawing>
+      </w:r>
+    </w:p>
+    <w:p>
+      <w:r>
+        <w:t>Dar privilegios</w:t>
+      </w:r>
+    </w:p>
+    <w:p/>
+    <w:p>
+      <w:r>
+        <w:drawing>
+          <wp:inline distT="0" distB="0" distL="0" distR="0" wp14:anchorId="5C0D43BF" wp14:editId="3E1747CF">
+            <wp:extent cx="5400040" cy="387350"/>
+            <wp:effectExtent l="0" t="0" r="0" b="0"/>
+            <wp:docPr id="895761632" name="Imagen 1"/>
+            <wp:cNvGraphicFramePr>
+              <a:graphicFrameLocks xmlns:a="http://schemas.openxmlformats.org/drawingml/2006/main" noChangeAspect="1"/>
+            </wp:cNvGraphicFramePr>
+            <a:graphic xmlns:a="http://schemas.openxmlformats.org/drawingml/2006/main">
+              <a:graphicData uri="http://schemas.openxmlformats.org/drawingml/2006/picture">
+                <pic:pic xmlns:pic="http://schemas.openxmlformats.org/drawingml/2006/picture">
+                  <pic:nvPicPr>
+                    <pic:cNvPr id="895761632" name=""/>
+                    <pic:cNvPicPr/>
+                  </pic:nvPicPr>
+                  <pic:blipFill>
+                    <a:blip r:embed="rId46"/>
+                    <a:stretch>
+                      <a:fillRect/>
+                    </a:stretch>
+                  </pic:blipFill>
+                  <pic:spPr>
+                    <a:xfrm>
+                      <a:off x="0" y="0"/>
+                      <a:ext cx="5400040" cy="387350"/>
+                    </a:xfrm>
+                    <a:prstGeom prst="rect">
+                      <a:avLst/>
+                    </a:prstGeom>
+                  </pic:spPr>
+                </pic:pic>
+              </a:graphicData>
+            </a:graphic>
+          </wp:inline>
+        </w:drawing>
+      </w:r>
+    </w:p>
+    <w:p>
+      <w:r>
+        <w:drawing>
+          <wp:inline distT="0" distB="0" distL="0" distR="0" wp14:anchorId="2973092A" wp14:editId="5C6C7255">
+            <wp:extent cx="5400040" cy="1120140"/>
+            <wp:effectExtent l="0" t="0" r="0" b="3810"/>
+            <wp:docPr id="1158607550" name="Imagen 1" descr="Captura de pantalla de un celular&#10;&#10;El contenido generado por IA puede ser incorrecto."/>
+            <wp:cNvGraphicFramePr>
+              <a:graphicFrameLocks xmlns:a="http://schemas.openxmlformats.org/drawingml/2006/main" noChangeAspect="1"/>
+            </wp:cNvGraphicFramePr>
+            <a:graphic xmlns:a="http://schemas.openxmlformats.org/drawingml/2006/main">
+              <a:graphicData uri="http://schemas.openxmlformats.org/drawingml/2006/picture">
+                <pic:pic xmlns:pic="http://schemas.openxmlformats.org/drawingml/2006/picture">
+                  <pic:nvPicPr>
+                    <pic:cNvPr id="1158607550" name="Imagen 1" descr="Captura de pantalla de un celular&#10;&#10;El contenido generado por IA puede ser incorrecto."/>
+                    <pic:cNvPicPr/>
+                  </pic:nvPicPr>
+                  <pic:blipFill>
+                    <a:blip r:embed="rId47"/>
+                    <a:stretch>
+                      <a:fillRect/>
+                    </a:stretch>
+                  </pic:blipFill>
+                  <pic:spPr>
+                    <a:xfrm>
+                      <a:off x="0" y="0"/>
+                      <a:ext cx="5400040" cy="1120140"/>
+                    </a:xfrm>
+                    <a:prstGeom prst="rect">
+                      <a:avLst/>
+                    </a:prstGeom>
+                  </pic:spPr>
+                </pic:pic>
+              </a:graphicData>
+            </a:graphic>
+          </wp:inline>
+        </w:drawing>
+      </w:r>
+    </w:p>
+    <w:p/>
+    <w:p>
+      <w:r>
+        <w:t>Para actualizar los cambios:</w:t>
+      </w:r>
+    </w:p>
+    <w:p>
+      <w:r>
+        <w:drawing>
+          <wp:inline distT="0" distB="0" distL="0" distR="0" wp14:anchorId="45F65D93" wp14:editId="5B143D9B">
+            <wp:extent cx="2305372" cy="533474"/>
+            <wp:effectExtent l="0" t="0" r="0" b="0"/>
+            <wp:docPr id="534772907" name="Imagen 1" descr="Forma&#10;&#10;El contenido generado por IA puede ser incorrecto."/>
+            <wp:cNvGraphicFramePr>
+              <a:graphicFrameLocks xmlns:a="http://schemas.openxmlformats.org/drawingml/2006/main" noChangeAspect="1"/>
+            </wp:cNvGraphicFramePr>
+            <a:graphic xmlns:a="http://schemas.openxmlformats.org/drawingml/2006/main">
+              <a:graphicData uri="http://schemas.openxmlformats.org/drawingml/2006/picture">
+                <pic:pic xmlns:pic="http://schemas.openxmlformats.org/drawingml/2006/picture">
+                  <pic:nvPicPr>
+                    <pic:cNvPr id="534772907" name="Imagen 1" descr="Forma&#10;&#10;El contenido generado por IA puede ser incorrecto."/>
+                    <pic:cNvPicPr/>
+                  </pic:nvPicPr>
+                  <pic:blipFill>
+                    <a:blip r:embed="rId48"/>
+                    <a:stretch>
+                      <a:fillRect/>
+                    </a:stretch>
+                  </pic:blipFill>
+                  <pic:spPr>
+                    <a:xfrm>
+                      <a:off x="0" y="0"/>
+                      <a:ext cx="2305372" cy="533474"/>
+                    </a:xfrm>
+                    <a:prstGeom prst="rect">
+                      <a:avLst/>
+                    </a:prstGeom>
+                  </pic:spPr>
+                </pic:pic>
+              </a:graphicData>
+            </a:graphic>
+          </wp:inline>
+        </w:drawing>
+      </w:r>
+    </w:p>
+    <w:p/>
+    <w:p>
+      <w:r>
+        <w:lastRenderedPageBreak/>
+        <w:drawing>
+          <wp:inline distT="0" distB="0" distL="0" distR="0" wp14:anchorId="0BF83365" wp14:editId="0476181E">
+            <wp:extent cx="5400040" cy="4145915"/>
+            <wp:effectExtent l="0" t="0" r="0" b="6985"/>
+            <wp:docPr id="1123606118" name="Imagen 1" descr="Interfaz de usuario gráfica, Texto, Aplicación, Correo electrónico&#10;&#10;El contenido generado por IA puede ser incorrecto."/>
+            <wp:cNvGraphicFramePr>
+              <a:graphicFrameLocks xmlns:a="http://schemas.openxmlformats.org/drawingml/2006/main" noChangeAspect="1"/>
+            </wp:cNvGraphicFramePr>
+            <a:graphic xmlns:a="http://schemas.openxmlformats.org/drawingml/2006/main">
+              <a:graphicData uri="http://schemas.openxmlformats.org/drawingml/2006/picture">
+                <pic:pic xmlns:pic="http://schemas.openxmlformats.org/drawingml/2006/picture">
+                  <pic:nvPicPr>
+                    <pic:cNvPr id="1123606118" name="Imagen 1" descr="Interfaz de usuario gráfica, Texto, Aplicación, Correo electrónico&#10;&#10;El contenido generado por IA puede ser incorrecto."/>
+                    <pic:cNvPicPr/>
+                  </pic:nvPicPr>
+                  <pic:blipFill>
+                    <a:blip r:embed="rId49"/>
+                    <a:stretch>
+                      <a:fillRect/>
+                    </a:stretch>
+                  </pic:blipFill>
+                  <pic:spPr>
+                    <a:xfrm>
+                      <a:off x="0" y="0"/>
+                      <a:ext cx="5400040" cy="4145915"/>
+                    </a:xfrm>
+                    <a:prstGeom prst="rect">
+                      <a:avLst/>
+                    </a:prstGeom>
+                  </pic:spPr>
+                </pic:pic>
+              </a:graphicData>
+            </a:graphic>
+          </wp:inline>
+        </w:drawing>
+      </w:r>
+    </w:p>
+    <w:p>
+      <w:r>
+        <w:drawing>
+          <wp:inline distT="0" distB="0" distL="0" distR="0" wp14:anchorId="23E230B3" wp14:editId="21E9F3A3">
+            <wp:extent cx="5400040" cy="666115"/>
+            <wp:effectExtent l="0" t="0" r="0" b="635"/>
+            <wp:docPr id="421403477" name="Imagen 1"/>
+            <wp:cNvGraphicFramePr>
+              <a:graphicFrameLocks xmlns:a="http://schemas.openxmlformats.org/drawingml/2006/main" noChangeAspect="1"/>
+            </wp:cNvGraphicFramePr>
+            <a:graphic xmlns:a="http://schemas.openxmlformats.org/drawingml/2006/main">
+              <a:graphicData uri="http://schemas.openxmlformats.org/drawingml/2006/picture">
+                <pic:pic xmlns:pic="http://schemas.openxmlformats.org/drawingml/2006/picture">
+                  <pic:nvPicPr>
+                    <pic:cNvPr id="421403477" name=""/>
+                    <pic:cNvPicPr/>
+                  </pic:nvPicPr>
+                  <pic:blipFill>
+                    <a:blip r:embed="rId50"/>
+                    <a:stretch>
+                      <a:fillRect/>
+                    </a:stretch>
+                  </pic:blipFill>
+                  <pic:spPr>
+                    <a:xfrm>
+                      <a:off x="0" y="0"/>
+                      <a:ext cx="5400040" cy="666115"/>
+                    </a:xfrm>
+                    <a:prstGeom prst="rect">
+                      <a:avLst/>
+                    </a:prstGeom>
+                  </pic:spPr>
+                </pic:pic>
+              </a:graphicData>
+            </a:graphic>
+          </wp:inline>
+        </w:drawing>
+      </w:r>
+    </w:p>
+    <w:p>
+      <w:r>
+        <w:drawing>
+          <wp:inline distT="0" distB="0" distL="0" distR="0" wp14:anchorId="3F827DDB" wp14:editId="0714ACCF">
+            <wp:extent cx="5400040" cy="893445"/>
+            <wp:effectExtent l="0" t="0" r="0" b="1905"/>
+            <wp:docPr id="299035244" name="Imagen 1" descr="Aplicación&#10;&#10;El contenido generado por IA puede ser incorrecto."/>
+            <wp:cNvGraphicFramePr>
+              <a:graphicFrameLocks xmlns:a="http://schemas.openxmlformats.org/drawingml/2006/main" noChangeAspect="1"/>
+            </wp:cNvGraphicFramePr>
+            <a:graphic xmlns:a="http://schemas.openxmlformats.org/drawingml/2006/main">
+              <a:graphicData uri="http://schemas.openxmlformats.org/drawingml/2006/picture">
+                <pic:pic xmlns:pic="http://schemas.openxmlformats.org/drawingml/2006/picture">
+                  <pic:nvPicPr>
+                    <pic:cNvPr id="299035244" name="Imagen 1" descr="Aplicación&#10;&#10;El contenido generado por IA puede ser incorrecto."/>
+                    <pic:cNvPicPr/>
+                  </pic:nvPicPr>
+                  <pic:blipFill>
+                    <a:blip r:embed="rId51"/>
+                    <a:stretch>
+                      <a:fillRect/>
+                    </a:stretch>
+                  </pic:blipFill>
+                  <pic:spPr>
+                    <a:xfrm>
+                      <a:off x="0" y="0"/>
+                      <a:ext cx="5400040" cy="893445"/>
+                    </a:xfrm>
+                    <a:prstGeom prst="rect">
+                      <a:avLst/>
+                    </a:prstGeom>
+                  </pic:spPr>
+                </pic:pic>
+              </a:graphicData>
+            </a:graphic>
+          </wp:inline>
+        </w:drawing>
+      </w:r>
+    </w:p>
+    <w:p>
+      <w:r>
+        <w:drawing>
+          <wp:inline distT="0" distB="0" distL="0" distR="0" wp14:anchorId="7EAFD7A3" wp14:editId="7AB810EC">
+            <wp:extent cx="5400040" cy="815340"/>
+            <wp:effectExtent l="0" t="0" r="0" b="3810"/>
+            <wp:docPr id="1652061317" name="Imagen 1" descr="Interfaz de usuario gráfica, Texto, Aplicación&#10;&#10;El contenido generado por IA puede ser incorrecto."/>
+            <wp:cNvGraphicFramePr>
+              <a:graphicFrameLocks xmlns:a="http://schemas.openxmlformats.org/drawingml/2006/main" noChangeAspect="1"/>
+            </wp:cNvGraphicFramePr>
+            <a:graphic xmlns:a="http://schemas.openxmlformats.org/drawingml/2006/main">
+              <a:graphicData uri="http://schemas.openxmlformats.org/drawingml/2006/picture">
+                <pic:pic xmlns:pic="http://schemas.openxmlformats.org/drawingml/2006/picture">
+                  <pic:nvPicPr>
+                    <pic:cNvPr id="1652061317" name="Imagen 1" descr="Interfaz de usuario gráfica, Texto, Aplicación&#10;&#10;El contenido generado por IA puede ser incorrecto."/>
+                    <pic:cNvPicPr/>
+                  </pic:nvPicPr>
+                  <pic:blipFill>
+                    <a:blip r:embed="rId52"/>
+                    <a:stretch>
+                      <a:fillRect/>
+                    </a:stretch>
+                  </pic:blipFill>
+                  <pic:spPr>
+                    <a:xfrm>
+                      <a:off x="0" y="0"/>
+                      <a:ext cx="5400040" cy="815340"/>
                     </a:xfrm>
                     <a:prstGeom prst="rect">
                       <a:avLst/>

</xml_diff>